<commit_message>
Update with daily scrums and sprint epics
</commit_message>
<xml_diff>
--- a/User stories.docx
+++ b/User stories.docx
@@ -440,18 +440,8 @@
           <w:sz w:val="28"/>
           <w:szCs w:val="28"/>
         </w:rPr>
-        <w:t xml:space="preserve">As a user I want to know that my information is secure so that I don’t have to worry about or deal with a data </w:t>
-      </w:r>
-      <w:proofErr w:type="gramStart"/>
-      <w:r>
-        <w:rPr>
-          <w:rFonts w:ascii="Arial" w:hAnsi="Arial" w:cs="Arial"/>
-          <w:sz w:val="28"/>
-          <w:szCs w:val="28"/>
-        </w:rPr>
-        <w:t>breach</w:t>
-      </w:r>
-      <w:proofErr w:type="gramEnd"/>
+        <w:t>As a user I want to know that my information is secure so that I don’t have to worry about or deal with a data breach</w:t>
+      </w:r>
     </w:p>
     <w:p>
       <w:pPr>
@@ -807,6 +797,200 @@
           <w:sz w:val="28"/>
           <w:szCs w:val="28"/>
         </w:rPr>
+        <w:t>Sprint 1:</w:t>
+      </w:r>
+    </w:p>
+    <w:p>
+      <w:pPr>
+        <w:spacing w:after="0" w:line="480" w:lineRule="auto"/>
+        <w:rPr>
+          <w:rFonts w:ascii="Arial" w:hAnsi="Arial" w:cs="Arial"/>
+          <w:b/>
+          <w:bCs/>
+          <w:sz w:val="28"/>
+          <w:szCs w:val="28"/>
+        </w:rPr>
+      </w:pPr>
+      <w:r>
+        <w:rPr>
+          <w:rFonts w:ascii="Arial" w:hAnsi="Arial" w:cs="Arial"/>
+          <w:b/>
+          <w:bCs/>
+          <w:sz w:val="28"/>
+          <w:szCs w:val="28"/>
+        </w:rPr>
+        <w:t xml:space="preserve">Intended velocity: </w:t>
+      </w:r>
+      <w:proofErr w:type="gramStart"/>
+      <w:r>
+        <w:rPr>
+          <w:rFonts w:ascii="Arial" w:hAnsi="Arial" w:cs="Arial"/>
+          <w:b/>
+          <w:bCs/>
+          <w:sz w:val="28"/>
+          <w:szCs w:val="28"/>
+        </w:rPr>
+        <w:t>9</w:t>
+      </w:r>
+      <w:proofErr w:type="gramEnd"/>
+    </w:p>
+    <w:p>
+      <w:pPr>
+        <w:spacing w:after="0" w:line="480" w:lineRule="auto"/>
+        <w:rPr>
+          <w:rFonts w:ascii="Arial" w:hAnsi="Arial" w:cs="Arial"/>
+          <w:b/>
+          <w:bCs/>
+          <w:sz w:val="28"/>
+          <w:szCs w:val="28"/>
+        </w:rPr>
+      </w:pPr>
+      <w:r>
+        <w:rPr>
+          <w:rFonts w:ascii="Arial" w:hAnsi="Arial" w:cs="Arial"/>
+          <w:b/>
+          <w:bCs/>
+          <w:sz w:val="28"/>
+          <w:szCs w:val="28"/>
+        </w:rPr>
+        <w:t xml:space="preserve">Epics: </w:t>
+      </w:r>
+    </w:p>
+    <w:p>
+      <w:pPr>
+        <w:spacing w:after="0" w:line="480" w:lineRule="auto"/>
+        <w:rPr>
+          <w:rFonts w:ascii="Arial" w:hAnsi="Arial" w:cs="Arial"/>
+          <w:sz w:val="28"/>
+          <w:szCs w:val="28"/>
+        </w:rPr>
+      </w:pPr>
+      <w:r>
+        <w:rPr>
+          <w:rFonts w:ascii="Arial" w:hAnsi="Arial" w:cs="Arial"/>
+          <w:sz w:val="28"/>
+          <w:szCs w:val="28"/>
+        </w:rPr>
+        <w:t xml:space="preserve">Integrate </w:t>
+      </w:r>
+      <w:proofErr w:type="spellStart"/>
+      <w:r>
+        <w:rPr>
+          <w:rFonts w:ascii="Arial" w:hAnsi="Arial" w:cs="Arial"/>
+          <w:sz w:val="28"/>
+          <w:szCs w:val="28"/>
+        </w:rPr>
+        <w:t>Alertmanager</w:t>
+      </w:r>
+      <w:proofErr w:type="spellEnd"/>
+      <w:r>
+        <w:rPr>
+          <w:rFonts w:ascii="Arial" w:hAnsi="Arial" w:cs="Arial"/>
+          <w:sz w:val="28"/>
+          <w:szCs w:val="28"/>
+        </w:rPr>
+        <w:t xml:space="preserve"> into the monitoring </w:t>
+      </w:r>
+      <w:proofErr w:type="gramStart"/>
+      <w:r>
+        <w:rPr>
+          <w:rFonts w:ascii="Arial" w:hAnsi="Arial" w:cs="Arial"/>
+          <w:sz w:val="28"/>
+          <w:szCs w:val="28"/>
+        </w:rPr>
+        <w:t>deployment</w:t>
+      </w:r>
+      <w:proofErr w:type="gramEnd"/>
+    </w:p>
+    <w:p>
+      <w:pPr>
+        <w:spacing w:after="0" w:line="480" w:lineRule="auto"/>
+        <w:rPr>
+          <w:rFonts w:ascii="Arial" w:hAnsi="Arial" w:cs="Arial"/>
+          <w:sz w:val="28"/>
+          <w:szCs w:val="28"/>
+        </w:rPr>
+      </w:pPr>
+      <w:r>
+        <w:rPr>
+          <w:rFonts w:ascii="Arial" w:hAnsi="Arial" w:cs="Arial"/>
+          <w:sz w:val="28"/>
+          <w:szCs w:val="28"/>
+        </w:rPr>
+        <w:t>Store data saved by Prometheus and Loki outside of the cluster in a persistent volume</w:t>
+      </w:r>
+    </w:p>
+    <w:p>
+      <w:pPr>
+        <w:spacing w:after="0" w:line="480" w:lineRule="auto"/>
+        <w:rPr>
+          <w:rFonts w:ascii="Arial" w:hAnsi="Arial" w:cs="Arial"/>
+          <w:sz w:val="28"/>
+          <w:szCs w:val="28"/>
+        </w:rPr>
+      </w:pPr>
+      <w:r>
+        <w:rPr>
+          <w:rFonts w:ascii="Arial" w:hAnsi="Arial" w:cs="Arial"/>
+          <w:sz w:val="28"/>
+          <w:szCs w:val="28"/>
+        </w:rPr>
+        <w:t xml:space="preserve">Configure Prometheus to alert using a multi-window multi-burn rate strategy for relevant </w:t>
+      </w:r>
+      <w:proofErr w:type="gramStart"/>
+      <w:r>
+        <w:rPr>
+          <w:rFonts w:ascii="Arial" w:hAnsi="Arial" w:cs="Arial"/>
+          <w:sz w:val="28"/>
+          <w:szCs w:val="28"/>
+        </w:rPr>
+        <w:t>SLIs</w:t>
+      </w:r>
+      <w:proofErr w:type="gramEnd"/>
+    </w:p>
+    <w:p>
+      <w:pPr>
+        <w:spacing w:after="0" w:line="480" w:lineRule="auto"/>
+        <w:rPr>
+          <w:rFonts w:ascii="Arial" w:hAnsi="Arial" w:cs="Arial"/>
+          <w:b/>
+          <w:bCs/>
+          <w:sz w:val="28"/>
+          <w:szCs w:val="28"/>
+        </w:rPr>
+      </w:pPr>
+    </w:p>
+    <w:p>
+      <w:pPr>
+        <w:spacing w:after="0" w:line="480" w:lineRule="auto"/>
+        <w:rPr>
+          <w:rFonts w:ascii="Arial" w:hAnsi="Arial" w:cs="Arial"/>
+          <w:b/>
+          <w:bCs/>
+          <w:sz w:val="28"/>
+          <w:szCs w:val="28"/>
+        </w:rPr>
+      </w:pPr>
+    </w:p>
+    <w:p>
+      <w:pPr>
+        <w:spacing w:after="0" w:line="480" w:lineRule="auto"/>
+        <w:rPr>
+          <w:rFonts w:ascii="Arial" w:hAnsi="Arial" w:cs="Arial"/>
+          <w:b/>
+          <w:bCs/>
+          <w:sz w:val="28"/>
+          <w:szCs w:val="28"/>
+        </w:rPr>
+      </w:pPr>
+      <w:r>
+        <w:rPr>
+          <w:rFonts w:ascii="Arial" w:hAnsi="Arial" w:cs="Arial"/>
+          <w:b/>
+          <w:bCs/>
+          <w:sz w:val="28"/>
+          <w:szCs w:val="28"/>
+        </w:rPr>
         <w:t>Daily Scrum 1/31:</w:t>
       </w:r>
     </w:p>
@@ -863,6 +1047,7 @@
           <w:sz w:val="28"/>
           <w:szCs w:val="28"/>
         </w:rPr>
+        <w:lastRenderedPageBreak/>
         <w:t xml:space="preserve">Colton: </w:t>
       </w:r>
       <w:r>
@@ -983,6 +1168,702 @@
           <w:szCs w:val="28"/>
         </w:rPr>
       </w:pPr>
+      <w:r>
+        <w:rPr>
+          <w:rFonts w:ascii="Arial" w:hAnsi="Arial" w:cs="Arial"/>
+          <w:b/>
+          <w:bCs/>
+          <w:sz w:val="28"/>
+          <w:szCs w:val="28"/>
+        </w:rPr>
+        <w:t>Daily Scrum 2/1:</w:t>
+      </w:r>
+    </w:p>
+    <w:p>
+      <w:pPr>
+        <w:spacing w:after="0" w:line="480" w:lineRule="auto"/>
+        <w:rPr>
+          <w:rFonts w:ascii="Arial" w:hAnsi="Arial" w:cs="Arial"/>
+          <w:b/>
+          <w:bCs/>
+          <w:sz w:val="28"/>
+          <w:szCs w:val="28"/>
+        </w:rPr>
+      </w:pPr>
+      <w:r>
+        <w:rPr>
+          <w:rFonts w:ascii="Arial" w:hAnsi="Arial" w:cs="Arial"/>
+          <w:b/>
+          <w:bCs/>
+          <w:sz w:val="28"/>
+          <w:szCs w:val="28"/>
+        </w:rPr>
+        <w:t xml:space="preserve">Colton: Plans to study for the </w:t>
+      </w:r>
+      <w:proofErr w:type="spellStart"/>
+      <w:r>
+        <w:rPr>
+          <w:rFonts w:ascii="Arial" w:hAnsi="Arial" w:cs="Arial"/>
+          <w:b/>
+          <w:bCs/>
+          <w:sz w:val="28"/>
+          <w:szCs w:val="28"/>
+        </w:rPr>
+        <w:t>CoE</w:t>
+      </w:r>
+      <w:proofErr w:type="spellEnd"/>
+      <w:r>
+        <w:rPr>
+          <w:rFonts w:ascii="Arial" w:hAnsi="Arial" w:cs="Arial"/>
+          <w:b/>
+          <w:bCs/>
+          <w:sz w:val="28"/>
+          <w:szCs w:val="28"/>
+        </w:rPr>
+        <w:t xml:space="preserve"> representative coming in. Afterwards will work on setting up S3 storage for Loki logs.</w:t>
+      </w:r>
+    </w:p>
+    <w:p>
+      <w:pPr>
+        <w:spacing w:after="0" w:line="480" w:lineRule="auto"/>
+        <w:rPr>
+          <w:rFonts w:ascii="Arial" w:hAnsi="Arial" w:cs="Arial"/>
+          <w:b/>
+          <w:bCs/>
+          <w:sz w:val="28"/>
+          <w:szCs w:val="28"/>
+        </w:rPr>
+      </w:pPr>
+      <w:proofErr w:type="spellStart"/>
+      <w:r>
+        <w:rPr>
+          <w:rFonts w:ascii="Arial" w:hAnsi="Arial" w:cs="Arial"/>
+          <w:b/>
+          <w:bCs/>
+          <w:sz w:val="28"/>
+          <w:szCs w:val="28"/>
+        </w:rPr>
+        <w:t>Jiawen</w:t>
+      </w:r>
+      <w:proofErr w:type="spellEnd"/>
+      <w:r>
+        <w:rPr>
+          <w:rFonts w:ascii="Arial" w:hAnsi="Arial" w:cs="Arial"/>
+          <w:b/>
+          <w:bCs/>
+          <w:sz w:val="28"/>
+          <w:szCs w:val="28"/>
+        </w:rPr>
+        <w:t>:</w:t>
+      </w:r>
+      <w:r>
+        <w:rPr>
+          <w:rFonts w:ascii="Arial" w:hAnsi="Arial" w:cs="Arial"/>
+          <w:b/>
+          <w:bCs/>
+          <w:sz w:val="28"/>
+          <w:szCs w:val="28"/>
+        </w:rPr>
+        <w:t xml:space="preserve"> Plans to do similar work. Is working on the documentation for the S3 bucket. Investigating endpoints for the S3 bucket.</w:t>
+      </w:r>
+    </w:p>
+    <w:p>
+      <w:pPr>
+        <w:spacing w:after="0" w:line="480" w:lineRule="auto"/>
+        <w:rPr>
+          <w:rFonts w:ascii="Arial" w:hAnsi="Arial" w:cs="Arial"/>
+          <w:b/>
+          <w:bCs/>
+          <w:sz w:val="28"/>
+          <w:szCs w:val="28"/>
+        </w:rPr>
+      </w:pPr>
+      <w:r>
+        <w:rPr>
+          <w:rFonts w:ascii="Arial" w:hAnsi="Arial" w:cs="Arial"/>
+          <w:b/>
+          <w:bCs/>
+          <w:sz w:val="28"/>
+          <w:szCs w:val="28"/>
+        </w:rPr>
+        <w:t xml:space="preserve">Trevor: </w:t>
+      </w:r>
+      <w:r>
+        <w:rPr>
+          <w:rFonts w:ascii="Arial" w:hAnsi="Arial" w:cs="Arial"/>
+          <w:b/>
+          <w:bCs/>
+          <w:sz w:val="28"/>
+          <w:szCs w:val="28"/>
+        </w:rPr>
+        <w:t xml:space="preserve">Will be looking </w:t>
+      </w:r>
+      <w:r>
+        <w:rPr>
+          <w:rFonts w:ascii="Arial" w:hAnsi="Arial" w:cs="Arial"/>
+          <w:b/>
+          <w:bCs/>
+          <w:sz w:val="28"/>
+          <w:szCs w:val="28"/>
+        </w:rPr>
+        <w:t xml:space="preserve">into alternative ways to </w:t>
+      </w:r>
+      <w:r>
+        <w:rPr>
+          <w:rFonts w:ascii="Arial" w:hAnsi="Arial" w:cs="Arial"/>
+          <w:b/>
+          <w:bCs/>
+          <w:sz w:val="28"/>
+          <w:szCs w:val="28"/>
+        </w:rPr>
+        <w:t>store logs other than S3. Having issues applying a Loki configuration to send logs to S3 bucket in AWS.</w:t>
+      </w:r>
+    </w:p>
+    <w:p>
+      <w:pPr>
+        <w:spacing w:after="0" w:line="480" w:lineRule="auto"/>
+        <w:rPr>
+          <w:rFonts w:ascii="Arial" w:hAnsi="Arial" w:cs="Arial"/>
+          <w:b/>
+          <w:bCs/>
+          <w:sz w:val="28"/>
+          <w:szCs w:val="28"/>
+        </w:rPr>
+      </w:pPr>
+    </w:p>
+    <w:p>
+      <w:pPr>
+        <w:spacing w:after="0" w:line="480" w:lineRule="auto"/>
+        <w:rPr>
+          <w:rFonts w:ascii="Arial" w:hAnsi="Arial" w:cs="Arial"/>
+          <w:b/>
+          <w:bCs/>
+          <w:sz w:val="28"/>
+          <w:szCs w:val="28"/>
+        </w:rPr>
+      </w:pPr>
+      <w:r>
+        <w:rPr>
+          <w:rFonts w:ascii="Arial" w:hAnsi="Arial" w:cs="Arial"/>
+          <w:b/>
+          <w:bCs/>
+          <w:sz w:val="28"/>
+          <w:szCs w:val="28"/>
+        </w:rPr>
+        <w:t>Daily Scrum 2/2:</w:t>
+      </w:r>
+    </w:p>
+    <w:p>
+      <w:pPr>
+        <w:spacing w:after="0" w:line="480" w:lineRule="auto"/>
+        <w:rPr>
+          <w:rFonts w:ascii="Arial" w:hAnsi="Arial" w:cs="Arial"/>
+          <w:b/>
+          <w:bCs/>
+          <w:sz w:val="28"/>
+          <w:szCs w:val="28"/>
+        </w:rPr>
+      </w:pPr>
+      <w:r>
+        <w:rPr>
+          <w:rFonts w:ascii="Arial" w:hAnsi="Arial" w:cs="Arial"/>
+          <w:b/>
+          <w:bCs/>
+          <w:sz w:val="28"/>
+          <w:szCs w:val="28"/>
+        </w:rPr>
+        <w:t xml:space="preserve">Colton: </w:t>
+      </w:r>
+      <w:r>
+        <w:rPr>
+          <w:rFonts w:ascii="Arial" w:hAnsi="Arial" w:cs="Arial"/>
+          <w:b/>
+          <w:bCs/>
+          <w:sz w:val="28"/>
+          <w:szCs w:val="28"/>
+        </w:rPr>
+        <w:t xml:space="preserve">Will help with the S3 bucket and the </w:t>
+      </w:r>
+      <w:proofErr w:type="spellStart"/>
+      <w:r>
+        <w:rPr>
+          <w:rFonts w:ascii="Arial" w:hAnsi="Arial" w:cs="Arial"/>
+          <w:b/>
+          <w:bCs/>
+          <w:sz w:val="28"/>
+          <w:szCs w:val="28"/>
+        </w:rPr>
+        <w:t>Alertmanager</w:t>
+      </w:r>
+      <w:proofErr w:type="spellEnd"/>
+      <w:r>
+        <w:rPr>
+          <w:rFonts w:ascii="Arial" w:hAnsi="Arial" w:cs="Arial"/>
+          <w:b/>
+          <w:bCs/>
+          <w:sz w:val="28"/>
+          <w:szCs w:val="28"/>
+        </w:rPr>
+        <w:t xml:space="preserve">. Yesterday worked on the S3 </w:t>
+      </w:r>
+      <w:proofErr w:type="gramStart"/>
+      <w:r>
+        <w:rPr>
+          <w:rFonts w:ascii="Arial" w:hAnsi="Arial" w:cs="Arial"/>
+          <w:b/>
+          <w:bCs/>
+          <w:sz w:val="28"/>
+          <w:szCs w:val="28"/>
+        </w:rPr>
+        <w:t>bucket</w:t>
+      </w:r>
+      <w:proofErr w:type="gramEnd"/>
+    </w:p>
+    <w:p>
+      <w:pPr>
+        <w:spacing w:after="0" w:line="480" w:lineRule="auto"/>
+        <w:rPr>
+          <w:rFonts w:ascii="Arial" w:hAnsi="Arial" w:cs="Arial"/>
+          <w:b/>
+          <w:bCs/>
+          <w:sz w:val="28"/>
+          <w:szCs w:val="28"/>
+        </w:rPr>
+      </w:pPr>
+      <w:proofErr w:type="spellStart"/>
+      <w:r>
+        <w:rPr>
+          <w:rFonts w:ascii="Arial" w:hAnsi="Arial" w:cs="Arial"/>
+          <w:b/>
+          <w:bCs/>
+          <w:sz w:val="28"/>
+          <w:szCs w:val="28"/>
+        </w:rPr>
+        <w:t>Jiawen</w:t>
+      </w:r>
+      <w:proofErr w:type="spellEnd"/>
+      <w:r>
+        <w:rPr>
+          <w:rFonts w:ascii="Arial" w:hAnsi="Arial" w:cs="Arial"/>
+          <w:b/>
+          <w:bCs/>
+          <w:sz w:val="28"/>
+          <w:szCs w:val="28"/>
+        </w:rPr>
+        <w:t xml:space="preserve">: </w:t>
+      </w:r>
+      <w:r>
+        <w:rPr>
+          <w:rFonts w:ascii="Arial" w:hAnsi="Arial" w:cs="Arial"/>
+          <w:b/>
+          <w:bCs/>
+          <w:sz w:val="28"/>
+          <w:szCs w:val="28"/>
+        </w:rPr>
+        <w:t xml:space="preserve">Will be creating the database to use for the S3 bucket. </w:t>
+      </w:r>
+      <w:r>
+        <w:rPr>
+          <w:rFonts w:ascii="Arial" w:hAnsi="Arial" w:cs="Arial"/>
+          <w:b/>
+          <w:bCs/>
+          <w:sz w:val="28"/>
+          <w:szCs w:val="28"/>
+        </w:rPr>
+        <w:t xml:space="preserve">Got a configuration for the database yesterday and will work on implementing </w:t>
+      </w:r>
+      <w:proofErr w:type="gramStart"/>
+      <w:r>
+        <w:rPr>
+          <w:rFonts w:ascii="Arial" w:hAnsi="Arial" w:cs="Arial"/>
+          <w:b/>
+          <w:bCs/>
+          <w:sz w:val="28"/>
+          <w:szCs w:val="28"/>
+        </w:rPr>
+        <w:t>it</w:t>
+      </w:r>
+      <w:proofErr w:type="gramEnd"/>
+    </w:p>
+    <w:p>
+      <w:pPr>
+        <w:spacing w:after="0" w:line="480" w:lineRule="auto"/>
+        <w:rPr>
+          <w:rFonts w:ascii="Arial" w:hAnsi="Arial" w:cs="Arial"/>
+          <w:b/>
+          <w:bCs/>
+          <w:sz w:val="28"/>
+          <w:szCs w:val="28"/>
+        </w:rPr>
+      </w:pPr>
+      <w:r>
+        <w:rPr>
+          <w:rFonts w:ascii="Arial" w:hAnsi="Arial" w:cs="Arial"/>
+          <w:b/>
+          <w:bCs/>
+          <w:sz w:val="28"/>
+          <w:szCs w:val="28"/>
+        </w:rPr>
+        <w:lastRenderedPageBreak/>
+        <w:t xml:space="preserve">Trevor: </w:t>
+      </w:r>
+      <w:r>
+        <w:rPr>
+          <w:rFonts w:ascii="Arial" w:hAnsi="Arial" w:cs="Arial"/>
+          <w:b/>
+          <w:bCs/>
+          <w:sz w:val="28"/>
+          <w:szCs w:val="28"/>
+        </w:rPr>
+        <w:t xml:space="preserve">Worked on </w:t>
+      </w:r>
+      <w:r>
+        <w:rPr>
+          <w:rFonts w:ascii="Arial" w:hAnsi="Arial" w:cs="Arial"/>
+          <w:b/>
+          <w:bCs/>
+          <w:sz w:val="28"/>
+          <w:szCs w:val="28"/>
+        </w:rPr>
+        <w:t xml:space="preserve">implementing </w:t>
+      </w:r>
+      <w:proofErr w:type="spellStart"/>
+      <w:r>
+        <w:rPr>
+          <w:rFonts w:ascii="Arial" w:hAnsi="Arial" w:cs="Arial"/>
+          <w:b/>
+          <w:bCs/>
+          <w:sz w:val="28"/>
+          <w:szCs w:val="28"/>
+        </w:rPr>
+        <w:t>AlertManager</w:t>
+      </w:r>
+      <w:proofErr w:type="spellEnd"/>
+      <w:r>
+        <w:rPr>
+          <w:rFonts w:ascii="Arial" w:hAnsi="Arial" w:cs="Arial"/>
+          <w:b/>
+          <w:bCs/>
+          <w:sz w:val="28"/>
+          <w:szCs w:val="28"/>
+        </w:rPr>
+        <w:t xml:space="preserve"> yesterday. Trying to set up email notification but was unable to get that working. Will continue to work on setting up email notifications today.</w:t>
+      </w:r>
+    </w:p>
+    <w:p>
+      <w:pPr>
+        <w:spacing w:after="0" w:line="480" w:lineRule="auto"/>
+        <w:rPr>
+          <w:rFonts w:ascii="Arial" w:hAnsi="Arial" w:cs="Arial"/>
+          <w:b/>
+          <w:bCs/>
+          <w:sz w:val="28"/>
+          <w:szCs w:val="28"/>
+        </w:rPr>
+      </w:pPr>
+    </w:p>
+    <w:p>
+      <w:pPr>
+        <w:spacing w:after="0" w:line="480" w:lineRule="auto"/>
+        <w:rPr>
+          <w:rFonts w:ascii="Arial" w:hAnsi="Arial" w:cs="Arial"/>
+          <w:b/>
+          <w:bCs/>
+          <w:sz w:val="28"/>
+          <w:szCs w:val="28"/>
+        </w:rPr>
+      </w:pPr>
+      <w:r>
+        <w:rPr>
+          <w:rFonts w:ascii="Arial" w:hAnsi="Arial" w:cs="Arial"/>
+          <w:b/>
+          <w:bCs/>
+          <w:sz w:val="28"/>
+          <w:szCs w:val="28"/>
+        </w:rPr>
+        <w:t>Sprint 2</w:t>
+      </w:r>
+      <w:r>
+        <w:rPr>
+          <w:rFonts w:ascii="Arial" w:hAnsi="Arial" w:cs="Arial"/>
+          <w:b/>
+          <w:bCs/>
+          <w:sz w:val="28"/>
+          <w:szCs w:val="28"/>
+        </w:rPr>
+        <w:t xml:space="preserve">: </w:t>
+      </w:r>
+    </w:p>
+    <w:p>
+      <w:pPr>
+        <w:spacing w:after="0" w:line="480" w:lineRule="auto"/>
+        <w:rPr>
+          <w:rFonts w:ascii="Arial" w:hAnsi="Arial" w:cs="Arial"/>
+          <w:b/>
+          <w:bCs/>
+          <w:sz w:val="28"/>
+          <w:szCs w:val="28"/>
+        </w:rPr>
+      </w:pPr>
+      <w:r>
+        <w:rPr>
+          <w:rFonts w:ascii="Arial" w:hAnsi="Arial" w:cs="Arial"/>
+          <w:b/>
+          <w:bCs/>
+          <w:sz w:val="28"/>
+          <w:szCs w:val="28"/>
+        </w:rPr>
+        <w:t xml:space="preserve">Intended Velocity: </w:t>
+      </w:r>
+      <w:r>
+        <w:rPr>
+          <w:rFonts w:ascii="Arial" w:hAnsi="Arial" w:cs="Arial"/>
+          <w:b/>
+          <w:bCs/>
+          <w:sz w:val="28"/>
+          <w:szCs w:val="28"/>
+        </w:rPr>
+        <w:t>10</w:t>
+      </w:r>
+    </w:p>
+    <w:p>
+      <w:pPr>
+        <w:spacing w:after="0" w:line="480" w:lineRule="auto"/>
+        <w:rPr>
+          <w:rFonts w:ascii="Arial" w:hAnsi="Arial" w:cs="Arial"/>
+          <w:b/>
+          <w:bCs/>
+          <w:sz w:val="28"/>
+          <w:szCs w:val="28"/>
+        </w:rPr>
+      </w:pPr>
+      <w:r>
+        <w:rPr>
+          <w:rFonts w:ascii="Arial" w:hAnsi="Arial" w:cs="Arial"/>
+          <w:b/>
+          <w:bCs/>
+          <w:sz w:val="28"/>
+          <w:szCs w:val="28"/>
+        </w:rPr>
+        <w:t xml:space="preserve">Epics: </w:t>
+      </w:r>
+    </w:p>
+    <w:p>
+      <w:pPr>
+        <w:spacing w:after="0" w:line="480" w:lineRule="auto"/>
+        <w:rPr>
+          <w:rFonts w:ascii="Arial" w:hAnsi="Arial" w:cs="Arial"/>
+          <w:sz w:val="28"/>
+          <w:szCs w:val="28"/>
+        </w:rPr>
+      </w:pPr>
+      <w:r>
+        <w:rPr>
+          <w:rFonts w:ascii="Arial" w:hAnsi="Arial" w:cs="Arial"/>
+          <w:sz w:val="28"/>
+          <w:szCs w:val="28"/>
+        </w:rPr>
+        <w:t xml:space="preserve">Change Kubernetes deployment to allow for a separate testing and production </w:t>
+      </w:r>
+      <w:proofErr w:type="gramStart"/>
+      <w:r>
+        <w:rPr>
+          <w:rFonts w:ascii="Arial" w:hAnsi="Arial" w:cs="Arial"/>
+          <w:sz w:val="28"/>
+          <w:szCs w:val="28"/>
+        </w:rPr>
+        <w:t>environment</w:t>
+      </w:r>
+      <w:proofErr w:type="gramEnd"/>
+    </w:p>
+    <w:p>
+      <w:pPr>
+        <w:spacing w:after="0" w:line="480" w:lineRule="auto"/>
+        <w:rPr>
+          <w:rFonts w:ascii="Arial" w:hAnsi="Arial" w:cs="Arial"/>
+          <w:sz w:val="28"/>
+          <w:szCs w:val="28"/>
+        </w:rPr>
+      </w:pPr>
+      <w:r>
+        <w:rPr>
+          <w:rFonts w:ascii="Arial" w:hAnsi="Arial" w:cs="Arial"/>
+          <w:sz w:val="28"/>
+          <w:szCs w:val="28"/>
+        </w:rPr>
+        <w:t xml:space="preserve">Store and reference sensitive information needed for Planetarium and monitoring tools to work as secrets in the </w:t>
+      </w:r>
+      <w:proofErr w:type="gramStart"/>
+      <w:r>
+        <w:rPr>
+          <w:rFonts w:ascii="Arial" w:hAnsi="Arial" w:cs="Arial"/>
+          <w:sz w:val="28"/>
+          <w:szCs w:val="28"/>
+        </w:rPr>
+        <w:t>cluster</w:t>
+      </w:r>
+      <w:proofErr w:type="gramEnd"/>
+    </w:p>
+    <w:p>
+      <w:pPr>
+        <w:spacing w:after="0" w:line="480" w:lineRule="auto"/>
+        <w:rPr>
+          <w:rFonts w:ascii="Arial" w:hAnsi="Arial" w:cs="Arial"/>
+          <w:b/>
+          <w:bCs/>
+          <w:sz w:val="28"/>
+          <w:szCs w:val="28"/>
+        </w:rPr>
+      </w:pPr>
+    </w:p>
+    <w:p>
+      <w:pPr>
+        <w:spacing w:after="0" w:line="480" w:lineRule="auto"/>
+        <w:rPr>
+          <w:rFonts w:ascii="Arial" w:hAnsi="Arial" w:cs="Arial"/>
+          <w:b/>
+          <w:bCs/>
+          <w:sz w:val="28"/>
+          <w:szCs w:val="28"/>
+        </w:rPr>
+      </w:pPr>
+      <w:r>
+        <w:rPr>
+          <w:rFonts w:ascii="Arial" w:hAnsi="Arial" w:cs="Arial"/>
+          <w:b/>
+          <w:bCs/>
+          <w:sz w:val="28"/>
+          <w:szCs w:val="28"/>
+        </w:rPr>
+        <w:t>Daily Scrum 2/6:</w:t>
+      </w:r>
+      <w:r>
+        <w:rPr>
+          <w:rFonts w:ascii="Arial" w:hAnsi="Arial" w:cs="Arial"/>
+          <w:b/>
+          <w:bCs/>
+          <w:sz w:val="28"/>
+          <w:szCs w:val="28"/>
+        </w:rPr>
+        <w:br/>
+        <w:t>Colton:</w:t>
+      </w:r>
+      <w:r>
+        <w:rPr>
+          <w:rFonts w:ascii="Arial" w:hAnsi="Arial" w:cs="Arial"/>
+          <w:b/>
+          <w:bCs/>
+          <w:sz w:val="28"/>
+          <w:szCs w:val="28"/>
+        </w:rPr>
+        <w:t xml:space="preserve"> Will start working on a canary deployment for the Kubernetes cluster.</w:t>
+      </w:r>
+    </w:p>
+    <w:p>
+      <w:pPr>
+        <w:spacing w:after="0" w:line="480" w:lineRule="auto"/>
+        <w:rPr>
+          <w:rFonts w:ascii="Arial" w:hAnsi="Arial" w:cs="Arial"/>
+          <w:b/>
+          <w:bCs/>
+          <w:sz w:val="28"/>
+          <w:szCs w:val="28"/>
+        </w:rPr>
+      </w:pPr>
+      <w:proofErr w:type="spellStart"/>
+      <w:r>
+        <w:rPr>
+          <w:rFonts w:ascii="Arial" w:hAnsi="Arial" w:cs="Arial"/>
+          <w:b/>
+          <w:bCs/>
+          <w:sz w:val="28"/>
+          <w:szCs w:val="28"/>
+        </w:rPr>
+        <w:t>Jiawen</w:t>
+      </w:r>
+      <w:proofErr w:type="spellEnd"/>
+      <w:r>
+        <w:rPr>
+          <w:rFonts w:ascii="Arial" w:hAnsi="Arial" w:cs="Arial"/>
+          <w:b/>
+          <w:bCs/>
+          <w:sz w:val="28"/>
+          <w:szCs w:val="28"/>
+        </w:rPr>
+        <w:t>:</w:t>
+      </w:r>
+      <w:r>
+        <w:rPr>
+          <w:rFonts w:ascii="Arial" w:hAnsi="Arial" w:cs="Arial"/>
+          <w:b/>
+          <w:bCs/>
+          <w:sz w:val="28"/>
+          <w:szCs w:val="28"/>
+        </w:rPr>
+        <w:t xml:space="preserve"> Will start working on a canary deployment for the Kubernetes cluster.</w:t>
+      </w:r>
+    </w:p>
+    <w:p>
+      <w:pPr>
+        <w:spacing w:after="0" w:line="480" w:lineRule="auto"/>
+        <w:rPr>
+          <w:rFonts w:ascii="Arial" w:hAnsi="Arial" w:cs="Arial"/>
+          <w:b/>
+          <w:bCs/>
+          <w:sz w:val="28"/>
+          <w:szCs w:val="28"/>
+        </w:rPr>
+      </w:pPr>
+      <w:r>
+        <w:rPr>
+          <w:rFonts w:ascii="Arial" w:hAnsi="Arial" w:cs="Arial"/>
+          <w:b/>
+          <w:bCs/>
+          <w:sz w:val="28"/>
+          <w:szCs w:val="28"/>
+        </w:rPr>
+        <w:t>Trevor:</w:t>
+      </w:r>
+      <w:r>
+        <w:rPr>
+          <w:rFonts w:ascii="Arial" w:hAnsi="Arial" w:cs="Arial"/>
+          <w:b/>
+          <w:bCs/>
+          <w:sz w:val="28"/>
+          <w:szCs w:val="28"/>
+        </w:rPr>
+        <w:t xml:space="preserve"> </w:t>
+      </w:r>
+      <w:r>
+        <w:rPr>
+          <w:rFonts w:ascii="Arial" w:hAnsi="Arial" w:cs="Arial"/>
+          <w:b/>
+          <w:bCs/>
+          <w:sz w:val="28"/>
+          <w:szCs w:val="28"/>
+        </w:rPr>
+        <w:t>Will start working on a canary deployment for the Kubernetes cluster</w:t>
+      </w:r>
+      <w:r>
+        <w:rPr>
+          <w:rFonts w:ascii="Arial" w:hAnsi="Arial" w:cs="Arial"/>
+          <w:b/>
+          <w:bCs/>
+          <w:sz w:val="28"/>
+          <w:szCs w:val="28"/>
+        </w:rPr>
+        <w:t>.</w:t>
+      </w:r>
+      <w:r>
+        <w:rPr>
+          <w:rFonts w:ascii="Arial" w:hAnsi="Arial" w:cs="Arial"/>
+          <w:b/>
+          <w:bCs/>
+          <w:sz w:val="28"/>
+          <w:szCs w:val="28"/>
+        </w:rPr>
+        <w:t xml:space="preserve"> </w:t>
+      </w:r>
     </w:p>
     <w:sectPr>
       <w:pgSz w:w="12240" w:h="15840"/>

</xml_diff>